<commit_message>
Pushing minutes for meeting agenda sprint1 (n/a since this was our first meeting)
</commit_message>
<xml_diff>
--- a/Meeting_Agenda/Meeting_Agenda_Sprint1.docx
+++ b/Meeting_Agenda/Meeting_Agenda_Sprint1.docx
@@ -144,7 +144,15 @@
         </w:numPr>
       </w:pPr>
       <w:r>
-        <w:t>Complete Inteface Sketches</w:t>
+        <w:t xml:space="preserve">Complete </w:t>
+      </w:r>
+      <w:proofErr w:type="spellStart"/>
+      <w:r>
+        <w:t>Inteface</w:t>
+      </w:r>
+      <w:proofErr w:type="spellEnd"/>
+      <w:r>
+        <w:t xml:space="preserve"> Sketches</w:t>
       </w:r>
     </w:p>
     <w:p>
@@ -166,8 +174,13 @@
         </w:numPr>
       </w:pPr>
       <w:r>
-        <w:t>Discuss tasks for product backlog</w:t>
-      </w:r>
+        <w:t xml:space="preserve">Discuss tasks for product </w:t>
+      </w:r>
+      <w:proofErr w:type="gramStart"/>
+      <w:r>
+        <w:t>backlog</w:t>
+      </w:r>
+      <w:proofErr w:type="gramEnd"/>
     </w:p>
     <w:p>
       <w:pPr>
@@ -177,8 +190,13 @@
         </w:numPr>
       </w:pPr>
       <w:r>
-        <w:t>Discuss which tasks will complete in sprint 1</w:t>
-      </w:r>
+        <w:t xml:space="preserve">Discuss which tasks will complete in sprint </w:t>
+      </w:r>
+      <w:proofErr w:type="gramStart"/>
+      <w:r>
+        <w:t>1</w:t>
+      </w:r>
+      <w:proofErr w:type="gramEnd"/>
     </w:p>
     <w:p>
       <w:pPr>
@@ -188,10 +206,23 @@
         </w:numPr>
       </w:pPr>
       <w:r>
-        <w:t>Assign tasks to teamates for sprint 1</w:t>
+        <w:t xml:space="preserve">Assign tasks to </w:t>
+      </w:r>
+      <w:proofErr w:type="spellStart"/>
+      <w:r>
+        <w:t>teamates</w:t>
+      </w:r>
+      <w:proofErr w:type="spellEnd"/>
+      <w:r>
+        <w:t xml:space="preserve"> for sprint </w:t>
+      </w:r>
+      <w:proofErr w:type="gramStart"/>
+      <w:r>
+        <w:t>1</w:t>
       </w:r>
       <w:bookmarkStart w:id="4" w:name="_ipaeh5boa3pg" w:colFirst="0" w:colLast="0"/>
       <w:bookmarkEnd w:id="4"/>
+      <w:proofErr w:type="gramEnd"/>
     </w:p>
     <w:p>
       <w:pPr>
@@ -219,8 +250,13 @@
         <w:t xml:space="preserve"> </w:t>
       </w:r>
       <w:r>
-        <w:t>Finish converting all our backend java files to JavaScript</w:t>
-      </w:r>
+        <w:t xml:space="preserve">Finish converting all our backend java files to </w:t>
+      </w:r>
+      <w:proofErr w:type="gramStart"/>
+      <w:r>
+        <w:t>JavaScript</w:t>
+      </w:r>
+      <w:proofErr w:type="gramEnd"/>
     </w:p>
     <w:p>
       <w:pPr>
@@ -230,8 +266,13 @@
         </w:numPr>
       </w:pPr>
       <w:r>
-        <w:t>Have formed basic layout for each of our interfaces</w:t>
-      </w:r>
+        <w:t xml:space="preserve">Have formed basic layout for each of our </w:t>
+      </w:r>
+      <w:proofErr w:type="gramStart"/>
+      <w:r>
+        <w:t>interfaces</w:t>
+      </w:r>
+      <w:proofErr w:type="gramEnd"/>
     </w:p>
     <w:p>
       <w:pPr>
@@ -241,8 +282,13 @@
         </w:numPr>
       </w:pPr>
       <w:r>
-        <w:t>Decided on Color Scheme/design for our webpage</w:t>
-      </w:r>
+        <w:t xml:space="preserve">Decided on Color Scheme/design for our </w:t>
+      </w:r>
+      <w:proofErr w:type="gramStart"/>
+      <w:r>
+        <w:t>webpage</w:t>
+      </w:r>
+      <w:proofErr w:type="gramEnd"/>
     </w:p>
     <w:p/>
     <w:p>
@@ -387,8 +433,13 @@
               <w:spacing w:line="240" w:lineRule="auto"/>
             </w:pPr>
             <w:r>
-              <w:t>Convert Database java file to Javascript</w:t>
-            </w:r>
+              <w:t xml:space="preserve">Convert Database java file to </w:t>
+            </w:r>
+            <w:proofErr w:type="spellStart"/>
+            <w:r>
+              <w:t>Javascript</w:t>
+            </w:r>
+            <w:proofErr w:type="spellEnd"/>
           </w:p>
         </w:tc>
         <w:tc>
@@ -475,8 +526,21 @@
               <w:spacing w:line="240" w:lineRule="auto"/>
             </w:pPr>
             <w:r>
-              <w:t>Convert functions of GlobalConfig java file to Javascript</w:t>
-            </w:r>
+              <w:t xml:space="preserve">Convert functions of </w:t>
+            </w:r>
+            <w:proofErr w:type="spellStart"/>
+            <w:r>
+              <w:t>GlobalConfig</w:t>
+            </w:r>
+            <w:proofErr w:type="spellEnd"/>
+            <w:r>
+              <w:t xml:space="preserve"> java file to </w:t>
+            </w:r>
+            <w:proofErr w:type="spellStart"/>
+            <w:r>
+              <w:t>Javascript</w:t>
+            </w:r>
+            <w:proofErr w:type="spellEnd"/>
           </w:p>
         </w:tc>
         <w:tc>
@@ -608,8 +672,13 @@
               <w:spacing w:line="240" w:lineRule="auto"/>
             </w:pPr>
             <w:r>
-              <w:t>Convert query functions of orders java file to Javascript</w:t>
-            </w:r>
+              <w:t xml:space="preserve">Convert query functions of orders java file to </w:t>
+            </w:r>
+            <w:proofErr w:type="spellStart"/>
+            <w:r>
+              <w:t>Javascript</w:t>
+            </w:r>
+            <w:proofErr w:type="spellEnd"/>
           </w:p>
         </w:tc>
         <w:tc>
@@ -696,8 +765,21 @@
               <w:spacing w:line="240" w:lineRule="auto"/>
             </w:pPr>
             <w:r>
-              <w:t>Convert query functions of menureport java file to Javascript</w:t>
-            </w:r>
+              <w:t xml:space="preserve">Convert query functions of </w:t>
+            </w:r>
+            <w:proofErr w:type="spellStart"/>
+            <w:r>
+              <w:t>menureport</w:t>
+            </w:r>
+            <w:proofErr w:type="spellEnd"/>
+            <w:r>
+              <w:t xml:space="preserve"> java file to </w:t>
+            </w:r>
+            <w:proofErr w:type="spellStart"/>
+            <w:r>
+              <w:t>Javascript</w:t>
+            </w:r>
+            <w:proofErr w:type="spellEnd"/>
           </w:p>
         </w:tc>
         <w:tc>
@@ -740,8 +822,13 @@
               <w:spacing w:line="240" w:lineRule="auto"/>
             </w:pPr>
             <w:r>
-              <w:t>Convert query functions of Login java file to Javascript</w:t>
-            </w:r>
+              <w:t xml:space="preserve">Convert query functions of Login java file to </w:t>
+            </w:r>
+            <w:proofErr w:type="spellStart"/>
+            <w:r>
+              <w:t>Javascript</w:t>
+            </w:r>
+            <w:proofErr w:type="spellEnd"/>
           </w:p>
         </w:tc>
         <w:tc>
@@ -784,8 +871,21 @@
               <w:spacing w:line="240" w:lineRule="auto"/>
             </w:pPr>
             <w:r>
-              <w:t>Convert query functions of InventoryReport java file to Javascript</w:t>
-            </w:r>
+              <w:t xml:space="preserve">Convert query functions of </w:t>
+            </w:r>
+            <w:proofErr w:type="spellStart"/>
+            <w:r>
+              <w:t>InventoryReport</w:t>
+            </w:r>
+            <w:proofErr w:type="spellEnd"/>
+            <w:r>
+              <w:t xml:space="preserve"> java file to </w:t>
+            </w:r>
+            <w:proofErr w:type="spellStart"/>
+            <w:r>
+              <w:t>Javascript</w:t>
+            </w:r>
+            <w:proofErr w:type="spellEnd"/>
           </w:p>
         </w:tc>
         <w:tc>
@@ -828,8 +928,13 @@
               <w:spacing w:line="240" w:lineRule="auto"/>
             </w:pPr>
             <w:r>
-              <w:t>Convert query functions of Inventory Java file to Javascript</w:t>
-            </w:r>
+              <w:t xml:space="preserve">Convert query functions of Inventory Java file to </w:t>
+            </w:r>
+            <w:proofErr w:type="spellStart"/>
+            <w:r>
+              <w:t>Javascript</w:t>
+            </w:r>
+            <w:proofErr w:type="spellEnd"/>
           </w:p>
         </w:tc>
         <w:tc>
@@ -1048,8 +1153,13 @@
               <w:spacing w:line="240" w:lineRule="auto"/>
             </w:pPr>
             <w:r>
-              <w:t>Convert query functions of Menu java file to Javascript</w:t>
-            </w:r>
+              <w:t xml:space="preserve">Convert query functions of Menu java file to </w:t>
+            </w:r>
+            <w:proofErr w:type="spellStart"/>
+            <w:r>
+              <w:t>Javascript</w:t>
+            </w:r>
+            <w:proofErr w:type="spellEnd"/>
           </w:p>
         </w:tc>
         <w:tc>
@@ -1092,7 +1202,15 @@
               <w:spacing w:line="240" w:lineRule="auto"/>
             </w:pPr>
             <w:r>
-              <w:t>Create category button for custoemr interface</w:t>
+              <w:t xml:space="preserve">Create category button for </w:t>
+            </w:r>
+            <w:proofErr w:type="spellStart"/>
+            <w:r>
+              <w:t>custoemr</w:t>
+            </w:r>
+            <w:proofErr w:type="spellEnd"/>
+            <w:r>
+              <w:t xml:space="preserve"> interface</w:t>
             </w:r>
           </w:p>
         </w:tc>
@@ -1208,8 +1326,56 @@
       </w:tr>
     </w:tbl>
     <w:p>
+      <w:pPr>
+        <w:pStyle w:val="Heading2"/>
+      </w:pPr>
       <w:bookmarkStart w:id="6" w:name="_2twosfflx3um" w:colFirst="0" w:colLast="0"/>
       <w:bookmarkEnd w:id="6"/>
+      <w:r>
+        <w:t>Minutes from Previous Meeting</w:t>
+      </w:r>
+    </w:p>
+    <w:p>
+      <w:pPr>
+        <w:rPr>
+          <w:color w:val="FF0000"/>
+        </w:rPr>
+      </w:pPr>
+      <w:r>
+        <w:rPr>
+          <w:color w:val="FF0000"/>
+        </w:rPr>
+        <w:t xml:space="preserve">Summarize </w:t>
+      </w:r>
+      <w:proofErr w:type="gramStart"/>
+      <w:r>
+        <w:rPr>
+          <w:color w:val="FF0000"/>
+        </w:rPr>
+        <w:t>discussion  in</w:t>
+      </w:r>
+      <w:proofErr w:type="gramEnd"/>
+      <w:r>
+        <w:rPr>
+          <w:color w:val="FF0000"/>
+        </w:rPr>
+        <w:t xml:space="preserve"> paragraph form from the previous meeting (NOT this current meeting).</w:t>
+      </w:r>
+    </w:p>
+    <w:p>
+      <w:pPr>
+        <w:rPr>
+          <w:color w:val="FF0000"/>
+        </w:rPr>
+      </w:pPr>
+    </w:p>
+    <w:p>
+      <w:r>
+        <w:t xml:space="preserve">This is our first meeting. We have not had a previous </w:t>
+      </w:r>
+      <w:r>
+        <w:t>meeting.</w:t>
+      </w:r>
     </w:p>
     <w:p/>
     <w:sectPr>
@@ -2638,6 +2804,7 @@
     <w:name w:val="heading 2"/>
     <w:basedOn w:val="Normal"/>
     <w:next w:val="Normal"/>
+    <w:link w:val="Heading2Char"/>
     <w:uiPriority w:val="9"/>
     <w:unhideWhenUsed/>
     <w:qFormat/>
@@ -2732,6 +2899,7 @@
   <w:style w:type="character" w:default="1" w:styleId="DefaultParagraphFont">
     <w:name w:val="Default Paragraph Font"/>
     <w:uiPriority w:val="1"/>
+    <w:semiHidden/>
     <w:unhideWhenUsed/>
   </w:style>
   <w:style w:type="table" w:default="1" w:styleId="TableNormal">
@@ -2863,6 +3031,22 @@
         <w:right w:w="100" w:type="dxa"/>
       </w:tblCellMar>
     </w:tblPr>
+  </w:style>
+  <w:style w:type="character" w:customStyle="1" w:styleId="textlayer--absolute">
+    <w:name w:val="textlayer--absolute"/>
+    <w:basedOn w:val="DefaultParagraphFont"/>
+    <w:rsid w:val="00BB58B4"/>
+  </w:style>
+  <w:style w:type="character" w:customStyle="1" w:styleId="Heading2Char">
+    <w:name w:val="Heading 2 Char"/>
+    <w:basedOn w:val="DefaultParagraphFont"/>
+    <w:link w:val="Heading2"/>
+    <w:uiPriority w:val="9"/>
+    <w:rsid w:val="00BB58B4"/>
+    <w:rPr>
+      <w:sz w:val="32"/>
+      <w:szCs w:val="32"/>
+    </w:rPr>
   </w:style>
 </w:styles>
 </file>

</xml_diff>